<commit_message>
Done with 1st Visualization
</commit_message>
<xml_diff>
--- a/Others/DSCI-AS1-22FTT1360-MUHD WAIZ ZAYANI BIN SOFIAN.docx
+++ b/Others/DSCI-AS1-22FTT1360-MUHD WAIZ ZAYANI BIN SOFIAN.docx
@@ -351,6 +351,14 @@
     </w:p>
     <w:sdt>
       <w:sdtPr>
+        <w:rPr>
+          <w:rFonts w:ascii="Arial" w:eastAsiaTheme="minorHAnsi" w:hAnsi="Arial" w:cs="Arial"/>
+          <w:color w:val="auto"/>
+          <w:kern w:val="2"/>
+          <w:sz w:val="24"/>
+          <w:szCs w:val="24"/>
+          <w14:ligatures w14:val="standardContextual"/>
+        </w:rPr>
         <w:id w:val="414062309"/>
         <w:docPartObj>
           <w:docPartGallery w:val="Table of Contents"/>
@@ -359,13 +367,7 @@
       </w:sdtPr>
       <w:sdtEndPr>
         <w:rPr>
-          <w:rFonts w:ascii="Arial" w:eastAsiaTheme="minorHAnsi" w:hAnsi="Arial" w:cs="Arial"/>
           <w:noProof/>
-          <w:color w:val="auto"/>
-          <w:kern w:val="2"/>
-          <w:sz w:val="24"/>
-          <w:szCs w:val="24"/>
-          <w14:ligatures w14:val="standardContextual"/>
         </w:rPr>
       </w:sdtEndPr>
       <w:sdtContent>
@@ -1108,13 +1110,13 @@
         <w:br w:type="page"/>
       </w:r>
     </w:p>
-    <w:p/>
     <w:p>
       <w:pPr>
         <w:pStyle w:val="Heading1"/>
       </w:pPr>
       <w:bookmarkStart w:id="4" w:name="_Toc158914826"/>
       <w:r>
+        <w:lastRenderedPageBreak/>
         <w:t>USER MANUAL</w:t>
       </w:r>
       <w:bookmarkEnd w:id="4"/>

</xml_diff>